<commit_message>
add createBrick function for dynamic brick creation and improve ball positioning logic
</commit_message>
<xml_diff>
--- a/Nathan Zimmerman Resume.docx
+++ b/Nathan Zimmerman Resume.docx
@@ -435,13 +435,7 @@
         <w:rPr>
           <w:rFonts w:ascii="Lato" w:eastAsia="Lato" w:hAnsi="Lato" w:cs="Lato"/>
         </w:rPr>
-        <w:t>10</w:t>
-      </w:r>
-      <w:r>
-        <w:rPr>
-          <w:rFonts w:ascii="Lato" w:eastAsia="Lato" w:hAnsi="Lato" w:cs="Lato"/>
-        </w:rPr>
-        <w:t>/</w:t>
+        <w:t>10/</w:t>
       </w:r>
       <w:r>
         <w:rPr>
@@ -502,6 +496,14 @@
         </w:rPr>
         <w:t>Contributed to the development of .NET microservices facilitating payment plans and billing functionalities for clients. Utilized Angular for frontend development and C# for backend implementation. Employed MongoDB and SQL databases to manage data.</w:t>
       </w:r>
+      <w:r>
+        <w:rPr>
+          <w:rFonts w:ascii="Lato" w:hAnsi="Lato" w:cs="Segoe UI"/>
+          <w:color w:val="0D0D0D"/>
+          <w:shd w:val="clear" w:color="auto" w:fill="FFFFFF"/>
+        </w:rPr>
+        <w:t xml:space="preserve"> </w:t>
+      </w:r>
     </w:p>
     <w:p>
       <w:pPr>
@@ -655,6 +657,12 @@
         </w:rPr>
         <w:t>Enhanced applications via backend development to improve security features within projects.</w:t>
       </w:r>
+      <w:r>
+        <w:rPr>
+          <w:rFonts w:ascii="Lato" w:eastAsia="Lato" w:hAnsi="Lato" w:cs="Lato"/>
+        </w:rPr>
+        <w:t xml:space="preserve"> </w:t>
+      </w:r>
     </w:p>
     <w:p>
       <w:pPr>
@@ -727,6 +735,12 @@
         </w:rPr>
         <w:t>Performed EC2 host migrations in IAD/PDX Availability Zone for 10+ application and 100+ environments.</w:t>
       </w:r>
+      <w:r>
+        <w:rPr>
+          <w:rFonts w:ascii="Lato" w:eastAsia="Lato" w:hAnsi="Lato" w:cs="Lato"/>
+        </w:rPr>
+        <w:t xml:space="preserve"> </w:t>
+      </w:r>
     </w:p>
     <w:p>
       <w:pPr>
@@ -936,6 +950,12 @@
         </w:rPr>
         <w:t xml:space="preserve"> product via bug fixes, feature enhancements, and design work.</w:t>
       </w:r>
+      <w:r>
+        <w:rPr>
+          <w:rFonts w:ascii="Lato" w:eastAsia="Lato" w:hAnsi="Lato" w:cs="Lato"/>
+        </w:rPr>
+        <w:t xml:space="preserve"> </w:t>
+      </w:r>
     </w:p>
     <w:p>
       <w:pPr>
@@ -1002,6 +1022,12 @@
         </w:rPr>
         <w:t xml:space="preserve"> errors.</w:t>
       </w:r>
+      <w:r>
+        <w:rPr>
+          <w:rFonts w:ascii="Lato" w:eastAsia="Lato" w:hAnsi="Lato" w:cs="Lato"/>
+        </w:rPr>
+        <w:t xml:space="preserve"> </w:t>
+      </w:r>
     </w:p>
     <w:p>
       <w:pPr>
@@ -1046,6 +1072,12 @@
         </w:rPr>
         <w:t xml:space="preserve"> missed data between databases on a daily basis.</w:t>
       </w:r>
+      <w:r>
+        <w:rPr>
+          <w:rFonts w:ascii="Lato" w:eastAsia="Lato" w:hAnsi="Lato" w:cs="Lato"/>
+        </w:rPr>
+        <w:t xml:space="preserve"> </w:t>
+      </w:r>
     </w:p>
     <w:p>
       <w:pPr>
@@ -1114,6 +1146,12 @@
         </w:rPr>
         <w:t>with Oracle database.</w:t>
       </w:r>
+      <w:r>
+        <w:rPr>
+          <w:rFonts w:ascii="Lato" w:eastAsia="Lato" w:hAnsi="Lato" w:cs="Lato"/>
+        </w:rPr>
+        <w:t xml:space="preserve"> </w:t>
+      </w:r>
     </w:p>
     <w:p>
       <w:pPr>
@@ -1145,6 +1183,12 @@
           <w:rFonts w:ascii="Lato" w:eastAsia="Lato" w:hAnsi="Lato" w:cs="Lato"/>
         </w:rPr>
         <w:t>application errors by using source code, Splunk, and SQL queries.</w:t>
+      </w:r>
+      <w:r>
+        <w:rPr>
+          <w:rFonts w:ascii="Lato" w:eastAsia="Lato" w:hAnsi="Lato" w:cs="Lato"/>
+        </w:rPr>
+        <w:t xml:space="preserve"> </w:t>
       </w:r>
     </w:p>
     <w:p>
@@ -1468,6 +1512,12 @@
           <w:rFonts w:ascii="Lato" w:eastAsia="Lato" w:hAnsi="Lato" w:cs="Lato"/>
         </w:rPr>
         <w:t>– Wrote a Java application where users play a game of blackjack against a dealer by placing bets. Game implements object-oriented design by having classes to create card, deck, hands, and blackjack hands. User is given money to play and game continues until no money is left or user quits.</w:t>
+      </w:r>
+      <w:r>
+        <w:rPr>
+          <w:rFonts w:ascii="Lato" w:eastAsia="Lato" w:hAnsi="Lato" w:cs="Lato"/>
+        </w:rPr>
+        <w:t xml:space="preserve"> </w:t>
       </w:r>
     </w:p>
     <w:sectPr>

</xml_diff>